<commit_message>
tesztelesi dokumentum - kapcsolat
</commit_message>
<xml_diff>
--- a/docs/Tesztelési Dokumentáció - Bejelentkezés.docx
+++ b/docs/Tesztelési Dokumentáció - Bejelentkezés.docx
@@ -26,8 +26,6 @@
         </w:rPr>
         <w:t>Tesztelési Dokumentáció</w:t>
       </w:r>
-      <w:bookmarkStart w:id="0" w:name="_GoBack"/>
-      <w:bookmarkEnd w:id="0"/>
       <w:r>
         <w:rPr>
           <w:rFonts w:ascii="Arial" w:eastAsia="Times New Roman" w:hAnsi="Arial" w:cs="Arial"/>
@@ -694,7 +692,21 @@
           <w:szCs w:val="24"/>
           <w:lang w:eastAsia="hu-HU"/>
         </w:rPr>
-        <w:t>Elvárt eredmény</w:t>
+        <w:t>E</w:t>
+      </w:r>
+      <w:bookmarkStart w:id="0" w:name="_GoBack"/>
+      <w:bookmarkEnd w:id="0"/>
+      <w:r>
+        <w:rPr>
+          <w:rFonts w:ascii="Arial" w:eastAsia="Times New Roman" w:hAnsi="Arial" w:cs="Arial"/>
+          <w:b/>
+          <w:bCs/>
+          <w:color w:val="222222"/>
+          <w:sz w:val="18"/>
+          <w:szCs w:val="24"/>
+          <w:lang w:eastAsia="hu-HU"/>
+        </w:rPr>
+        <w:t>redmény</w:t>
       </w:r>
       <w:r>
         <w:rPr>
@@ -770,6 +782,7 @@
       <w:r>
         <w:rPr>
           <w:rFonts w:ascii="Arial" w:eastAsia="Times New Roman" w:hAnsi="Arial" w:cs="Arial"/>
+          <w:noProof/>
           <w:color w:val="222222"/>
           <w:sz w:val="18"/>
           <w:szCs w:val="24"/>
@@ -1081,7 +1094,7 @@
           <w:szCs w:val="24"/>
           <w:lang w:eastAsia="hu-HU"/>
         </w:rPr>
-        <w:t>Elvárt eredmény</w:t>
+        <w:t>Eredmény</w:t>
       </w:r>
       <w:r>
         <w:rPr>
@@ -1157,6 +1170,7 @@
       <w:r>
         <w:rPr>
           <w:rFonts w:ascii="Arial" w:eastAsia="Times New Roman" w:hAnsi="Arial" w:cs="Arial"/>
+          <w:noProof/>
           <w:color w:val="222222"/>
           <w:sz w:val="18"/>
           <w:szCs w:val="24"/>
@@ -1445,7 +1459,7 @@
           <w:szCs w:val="24"/>
           <w:lang w:eastAsia="hu-HU"/>
         </w:rPr>
-        <w:t>Elvárt eredmény</w:t>
+        <w:t>Eredmény</w:t>
       </w:r>
       <w:r>
         <w:rPr>
@@ -1501,6 +1515,7 @@
       <w:r>
         <w:rPr>
           <w:rFonts w:ascii="Arial" w:eastAsia="Times New Roman" w:hAnsi="Arial" w:cs="Arial"/>
+          <w:noProof/>
           <w:color w:val="222222"/>
           <w:sz w:val="18"/>
           <w:szCs w:val="24"/>
@@ -1569,7 +1584,7 @@
           <w:lang w:eastAsia="hu-HU"/>
         </w:rPr>
         <w:pict>
-          <v:rect id="_x0000_i1033" style="width:0;height:1.5pt" o:hralign="center" o:hrstd="t" o:hrnoshade="t" o:hr="t" fillcolor="#222" stroked="f"/>
+          <v:rect id="_x0000_i1029" style="width:0;height:1.5pt" o:hralign="center" o:hrstd="t" o:hrnoshade="t" o:hr="t" fillcolor="#222" stroked="f"/>
         </w:pict>
       </w:r>
     </w:p>
@@ -1757,7 +1772,7 @@
           <w:lang w:eastAsia="hu-HU"/>
         </w:rPr>
         <w:pict>
-          <v:rect id="_x0000_i1034" style="width:0;height:1.5pt" o:hralign="center" o:hrstd="t" o:hrnoshade="t" o:hr="t" fillcolor="#222" stroked="f"/>
+          <v:rect id="_x0000_i1030" style="width:0;height:1.5pt" o:hralign="center" o:hrstd="t" o:hrnoshade="t" o:hr="t" fillcolor="#222" stroked="f"/>
         </w:pict>
       </w:r>
     </w:p>
@@ -2247,7 +2262,7 @@
           <w:lang w:eastAsia="hu-HU"/>
         </w:rPr>
         <w:pict>
-          <v:rect id="_x0000_i1035" style="width:0;height:1.5pt" o:hralign="center" o:hrstd="t" o:hrnoshade="t" o:hr="t" fillcolor="#222" stroked="f"/>
+          <v:rect id="_x0000_i1031" style="width:0;height:1.5pt" o:hralign="center" o:hrstd="t" o:hrnoshade="t" o:hr="t" fillcolor="#222" stroked="f"/>
         </w:pict>
       </w:r>
     </w:p>

</xml_diff>